<commit_message>
update in the file
</commit_message>
<xml_diff>
--- a/Git notes.docx
+++ b/Git notes.docx
@@ -490,6 +490,28 @@
     </w:p>
     <w:p>
       <w:pPr>
+        <w:spacing w:after="120"/>
+        <w:rPr>
+          <w:rFonts w:asciiTheme="majorHAnsi" w:hAnsiTheme="majorHAnsi" w:cstheme="majorHAnsi"/>
+        </w:rPr>
+      </w:pPr>
+      <w:r>
+        <w:rPr>
+          <w:rFonts w:asciiTheme="majorHAnsi" w:hAnsiTheme="majorHAnsi" w:cstheme="majorHAnsi"/>
+        </w:rPr>
+        <w:t>git reset (make all files untracked</w:t>
+      </w:r>
+      <w:bookmarkStart w:id="0" w:name="_GoBack"/>
+      <w:bookmarkEnd w:id="0"/>
+      <w:r>
+        <w:rPr>
+          <w:rFonts w:asciiTheme="majorHAnsi" w:hAnsiTheme="majorHAnsi" w:cstheme="majorHAnsi"/>
+        </w:rPr>
+        <w:t>)</w:t>
+      </w:r>
+    </w:p>
+    <w:p>
+      <w:pPr>
         <w:pBdr>
           <w:bottom w:val="single" w:sz="6" w:space="1" w:color="auto"/>
         </w:pBdr>
@@ -506,8 +528,6 @@
           <w:rFonts w:asciiTheme="majorHAnsi" w:hAnsiTheme="majorHAnsi" w:cstheme="majorHAnsi"/>
         </w:rPr>
       </w:pPr>
-      <w:bookmarkStart w:id="0" w:name="_GoBack"/>
-      <w:bookmarkEnd w:id="0"/>
     </w:p>
     <w:sectPr>
       <w:pgSz w:w="11906" w:h="16838"/>

</xml_diff>

<commit_message>
data added in index
</commit_message>
<xml_diff>
--- a/Git notes.docx
+++ b/Git notes.docx
@@ -10,18 +10,19 @@
     <w:p>
       <w:pPr>
         <w:rPr>
-          <w:b/>
-        </w:rPr>
-      </w:pPr>
-      <w:r>
-        <w:rPr>
           <w:noProof/>
           <w:lang w:eastAsia="en-IN"/>
         </w:rPr>
+      </w:pPr>
+      <w:r>
+        <w:rPr>
+          <w:noProof/>
+          <w:lang w:eastAsia="en-IN"/>
+        </w:rPr>
         <w:drawing>
           <wp:inline distT="0" distB="0" distL="0" distR="0" wp14:anchorId="1832D949" wp14:editId="52FD88C4">
-            <wp:extent cx="2754340" cy="1086051"/>
-            <wp:effectExtent l="0" t="0" r="8255" b="0"/>
+            <wp:extent cx="2185988" cy="861946"/>
+            <wp:effectExtent l="0" t="0" r="5080" b="0"/>
             <wp:docPr id="1" name="Picture 1"/>
             <wp:cNvGraphicFramePr>
               <a:graphicFrameLocks xmlns:a="http://schemas.openxmlformats.org/drawingml/2006/main" noChangeAspect="1"/>
@@ -42,7 +43,7 @@
                   <pic:spPr>
                     <a:xfrm>
                       <a:off x="0" y="0"/>
-                      <a:ext cx="2788338" cy="1099456"/>
+                      <a:ext cx="2226449" cy="877900"/>
                     </a:xfrm>
                     <a:prstGeom prst="rect">
                       <a:avLst/>
@@ -61,15 +62,67 @@
           <w:b/>
         </w:rPr>
       </w:pPr>
-      <w:r>
+    </w:p>
+    <w:p>
+      <w:proofErr w:type="gramStart"/>
+      <w:r>
+        <w:t>git</w:t>
+      </w:r>
+      <w:proofErr w:type="gramEnd"/>
+      <w:r>
+        <w:t xml:space="preserve"> </w:t>
+      </w:r>
+      <w:proofErr w:type="spellStart"/>
+      <w:r>
+        <w:t>config</w:t>
+      </w:r>
+      <w:proofErr w:type="spellEnd"/>
+      <w:r>
+        <w:t xml:space="preserve"> --global user.name “some name”</w:t>
+      </w:r>
+    </w:p>
+    <w:p>
+      <w:proofErr w:type="gramStart"/>
+      <w:r>
+        <w:t>git</w:t>
+      </w:r>
+      <w:proofErr w:type="gramEnd"/>
+      <w:r>
+        <w:t xml:space="preserve"> </w:t>
+      </w:r>
+      <w:proofErr w:type="spellStart"/>
+      <w:r>
+        <w:t>config</w:t>
+      </w:r>
+      <w:proofErr w:type="spellEnd"/>
+      <w:r>
+        <w:t xml:space="preserve"> –global </w:t>
+      </w:r>
+      <w:proofErr w:type="spellStart"/>
+      <w:r>
+        <w:t>user.email</w:t>
+      </w:r>
+      <w:proofErr w:type="spellEnd"/>
+      <w:r>
+        <w:t xml:space="preserve"> “some email”</w:t>
+      </w:r>
+    </w:p>
+    <w:p>
+      <w:pPr>
         <w:rPr>
           <w:noProof/>
           <w:lang w:eastAsia="en-IN"/>
         </w:rPr>
+      </w:pPr>
+      <w:r>
+        <w:rPr>
+          <w:noProof/>
+          <w:lang w:eastAsia="en-IN"/>
+        </w:rPr>
         <w:drawing>
           <wp:inline distT="0" distB="0" distL="0" distR="0" wp14:anchorId="27AE47FF" wp14:editId="19FFC455">
-            <wp:extent cx="2968357" cy="4716562"/>
-            <wp:effectExtent l="0" t="0" r="3810" b="8255"/>
+            <wp:extent cx="2311400" cy="3672691"/>
+            <wp:effectExtent l="0" t="0" r="0" b="4445"/>
             <wp:docPr id="2" name="Picture 2"/>
             <wp:cNvGraphicFramePr>
               <a:graphicFrameLocks xmlns:a="http://schemas.openxmlformats.org/drawingml/2006/main" noChangeAspect="1"/>
@@ -90,7 +143,7 @@
                   <pic:spPr>
                     <a:xfrm>
                       <a:off x="0" y="0"/>
-                      <a:ext cx="2985183" cy="4743298"/>
+                      <a:ext cx="2344662" cy="3725543"/>
                     </a:xfrm>
                     <a:prstGeom prst="rect">
                       <a:avLst/>
@@ -102,99 +155,141 @@
           </wp:inline>
         </w:drawing>
       </w:r>
-    </w:p>
-    <w:p>
-      <w:pPr>
-        <w:rPr>
-          <w:b/>
-        </w:rPr>
-      </w:pPr>
-    </w:p>
-    <w:p>
-      <w:proofErr w:type="gramStart"/>
-      <w:r>
-        <w:t>git</w:t>
-      </w:r>
-      <w:proofErr w:type="gramEnd"/>
-      <w:r>
+      <w:r>
+        <w:rPr>
+          <w:noProof/>
+          <w:lang w:eastAsia="en-IN"/>
+        </w:rPr>
+        <w:t xml:space="preserve">                       </w:t>
+      </w:r>
+      <w:r>
+        <w:rPr>
+          <w:noProof/>
+          <w:lang w:eastAsia="en-IN"/>
+        </w:rPr>
         <w:t xml:space="preserve"> </w:t>
       </w:r>
+      <w:r>
+        <w:rPr>
+          <w:noProof/>
+          <w:lang w:eastAsia="en-IN"/>
+        </w:rPr>
+        <w:drawing>
+          <wp:inline distT="0" distB="0" distL="0" distR="0" wp14:anchorId="09C05372" wp14:editId="52877772">
+            <wp:extent cx="2451100" cy="3853555"/>
+            <wp:effectExtent l="0" t="0" r="6350" b="0"/>
+            <wp:docPr id="3" name="Picture 3"/>
+            <wp:cNvGraphicFramePr>
+              <a:graphicFrameLocks xmlns:a="http://schemas.openxmlformats.org/drawingml/2006/main" noChangeAspect="1"/>
+            </wp:cNvGraphicFramePr>
+            <a:graphic xmlns:a="http://schemas.openxmlformats.org/drawingml/2006/main">
+              <a:graphicData uri="http://schemas.openxmlformats.org/drawingml/2006/picture">
+                <pic:pic xmlns:pic="http://schemas.openxmlformats.org/drawingml/2006/picture">
+                  <pic:nvPicPr>
+                    <pic:cNvPr id="1" name=""/>
+                    <pic:cNvPicPr/>
+                  </pic:nvPicPr>
+                  <pic:blipFill>
+                    <a:blip r:embed="rId7"/>
+                    <a:stretch>
+                      <a:fillRect/>
+                    </a:stretch>
+                  </pic:blipFill>
+                  <pic:spPr>
+                    <a:xfrm>
+                      <a:off x="0" y="0"/>
+                      <a:ext cx="2486220" cy="3908770"/>
+                    </a:xfrm>
+                    <a:prstGeom prst="rect">
+                      <a:avLst/>
+                    </a:prstGeom>
+                  </pic:spPr>
+                </pic:pic>
+              </a:graphicData>
+            </a:graphic>
+          </wp:inline>
+        </w:drawing>
+      </w:r>
+      <w:bookmarkStart w:id="0" w:name="_GoBack"/>
+      <w:bookmarkEnd w:id="0"/>
+    </w:p>
+    <w:p/>
+    <w:p>
+      <w:r>
+        <w:t>Create a new repository and run this command</w:t>
+      </w:r>
+    </w:p>
+    <w:p>
+      <w:pPr>
+        <w:spacing w:after="120"/>
+        <w:rPr>
+          <w:rFonts w:asciiTheme="majorHAnsi" w:hAnsiTheme="majorHAnsi" w:cstheme="majorHAnsi"/>
+        </w:rPr>
+      </w:pPr>
+      <w:proofErr w:type="gramStart"/>
+      <w:r>
+        <w:rPr>
+          <w:rFonts w:asciiTheme="majorHAnsi" w:hAnsiTheme="majorHAnsi" w:cstheme="majorHAnsi"/>
+        </w:rPr>
+        <w:t>echo</w:t>
+      </w:r>
+      <w:proofErr w:type="gramEnd"/>
+      <w:r>
+        <w:rPr>
+          <w:rFonts w:asciiTheme="majorHAnsi" w:hAnsiTheme="majorHAnsi" w:cstheme="majorHAnsi"/>
+        </w:rPr>
+        <w:t xml:space="preserve"> "# about-git-</w:t>
+      </w:r>
       <w:proofErr w:type="spellStart"/>
       <w:r>
-        <w:t>config</w:t>
+        <w:rPr>
+          <w:rFonts w:asciiTheme="majorHAnsi" w:hAnsiTheme="majorHAnsi" w:cstheme="majorHAnsi"/>
+        </w:rPr>
+        <w:t>gitbub</w:t>
       </w:r>
       <w:proofErr w:type="spellEnd"/>
       <w:r>
-        <w:t xml:space="preserve"> --global user.name “some name”</w:t>
-      </w:r>
-    </w:p>
-    <w:p>
-      <w:proofErr w:type="gramStart"/>
-      <w:r>
-        <w:t>git</w:t>
-      </w:r>
-      <w:proofErr w:type="gramEnd"/>
-      <w:r>
+        <w:rPr>
+          <w:rFonts w:asciiTheme="majorHAnsi" w:hAnsiTheme="majorHAnsi" w:cstheme="majorHAnsi"/>
+        </w:rPr>
+        <w:t>" &gt;&gt; README.md</w:t>
+      </w:r>
+    </w:p>
+    <w:p>
+      <w:pPr>
+        <w:spacing w:after="120"/>
+        <w:rPr>
+          <w:rFonts w:asciiTheme="majorHAnsi" w:hAnsiTheme="majorHAnsi" w:cstheme="majorHAnsi"/>
+        </w:rPr>
+      </w:pPr>
+      <w:r>
+        <w:rPr>
+          <w:rFonts w:asciiTheme="majorHAnsi" w:hAnsiTheme="majorHAnsi" w:cstheme="majorHAnsi"/>
+        </w:rPr>
+        <w:t xml:space="preserve">  </w:t>
+      </w:r>
+      <w:proofErr w:type="gramStart"/>
+      <w:r>
+        <w:rPr>
+          <w:rFonts w:asciiTheme="majorHAnsi" w:hAnsiTheme="majorHAnsi" w:cstheme="majorHAnsi"/>
+        </w:rPr>
+        <w:t>git</w:t>
+      </w:r>
+      <w:proofErr w:type="gramEnd"/>
+      <w:r>
+        <w:rPr>
+          <w:rFonts w:asciiTheme="majorHAnsi" w:hAnsiTheme="majorHAnsi" w:cstheme="majorHAnsi"/>
+        </w:rPr>
         <w:t xml:space="preserve"> </w:t>
       </w:r>
       <w:proofErr w:type="spellStart"/>
       <w:r>
-        <w:t>config</w:t>
+        <w:rPr>
+          <w:rFonts w:asciiTheme="majorHAnsi" w:hAnsiTheme="majorHAnsi" w:cstheme="majorHAnsi"/>
+        </w:rPr>
+        <w:t>init</w:t>
       </w:r>
       <w:proofErr w:type="spellEnd"/>
-      <w:r>
-        <w:t xml:space="preserve"> –global </w:t>
-      </w:r>
-      <w:proofErr w:type="spellStart"/>
-      <w:r>
-        <w:t>user.email</w:t>
-      </w:r>
-      <w:proofErr w:type="spellEnd"/>
-      <w:r>
-        <w:t xml:space="preserve"> “some email”</w:t>
-      </w:r>
-    </w:p>
-    <w:p/>
-    <w:p>
-      <w:r>
-        <w:t>Create a new repository and run this command</w:t>
-      </w:r>
-    </w:p>
-    <w:p>
-      <w:pPr>
-        <w:spacing w:after="120"/>
-        <w:rPr>
-          <w:rFonts w:asciiTheme="majorHAnsi" w:hAnsiTheme="majorHAnsi" w:cstheme="majorHAnsi"/>
-        </w:rPr>
-      </w:pPr>
-      <w:proofErr w:type="gramStart"/>
-      <w:r>
-        <w:rPr>
-          <w:rFonts w:asciiTheme="majorHAnsi" w:hAnsiTheme="majorHAnsi" w:cstheme="majorHAnsi"/>
-        </w:rPr>
-        <w:t>echo</w:t>
-      </w:r>
-      <w:proofErr w:type="gramEnd"/>
-      <w:r>
-        <w:rPr>
-          <w:rFonts w:asciiTheme="majorHAnsi" w:hAnsiTheme="majorHAnsi" w:cstheme="majorHAnsi"/>
-        </w:rPr>
-        <w:t xml:space="preserve"> "# about-git-</w:t>
-      </w:r>
-      <w:proofErr w:type="spellStart"/>
-      <w:r>
-        <w:rPr>
-          <w:rFonts w:asciiTheme="majorHAnsi" w:hAnsiTheme="majorHAnsi" w:cstheme="majorHAnsi"/>
-        </w:rPr>
-        <w:t>gitbub</w:t>
-      </w:r>
-      <w:proofErr w:type="spellEnd"/>
-      <w:r>
-        <w:rPr>
-          <w:rFonts w:asciiTheme="majorHAnsi" w:hAnsiTheme="majorHAnsi" w:cstheme="majorHAnsi"/>
-        </w:rPr>
-        <w:t>" &gt;&gt; README.md</w:t>
-      </w:r>
     </w:p>
     <w:p>
       <w:pPr>
@@ -221,16 +316,8 @@
         <w:rPr>
           <w:rFonts w:asciiTheme="majorHAnsi" w:hAnsiTheme="majorHAnsi" w:cstheme="majorHAnsi"/>
         </w:rPr>
-        <w:t xml:space="preserve"> </w:t>
-      </w:r>
-      <w:proofErr w:type="spellStart"/>
-      <w:r>
-        <w:rPr>
-          <w:rFonts w:asciiTheme="majorHAnsi" w:hAnsiTheme="majorHAnsi" w:cstheme="majorHAnsi"/>
-        </w:rPr>
-        <w:t>init</w:t>
-      </w:r>
-      <w:proofErr w:type="spellEnd"/>
+        <w:t xml:space="preserve"> add README.md</w:t>
+      </w:r>
     </w:p>
     <w:p>
       <w:pPr>
@@ -257,34 +344,6 @@
         <w:rPr>
           <w:rFonts w:asciiTheme="majorHAnsi" w:hAnsiTheme="majorHAnsi" w:cstheme="majorHAnsi"/>
         </w:rPr>
-        <w:t xml:space="preserve"> add README.md</w:t>
-      </w:r>
-    </w:p>
-    <w:p>
-      <w:pPr>
-        <w:spacing w:after="120"/>
-        <w:rPr>
-          <w:rFonts w:asciiTheme="majorHAnsi" w:hAnsiTheme="majorHAnsi" w:cstheme="majorHAnsi"/>
-        </w:rPr>
-      </w:pPr>
-      <w:r>
-        <w:rPr>
-          <w:rFonts w:asciiTheme="majorHAnsi" w:hAnsiTheme="majorHAnsi" w:cstheme="majorHAnsi"/>
-        </w:rPr>
-        <w:t xml:space="preserve">  </w:t>
-      </w:r>
-      <w:proofErr w:type="gramStart"/>
-      <w:r>
-        <w:rPr>
-          <w:rFonts w:asciiTheme="majorHAnsi" w:hAnsiTheme="majorHAnsi" w:cstheme="majorHAnsi"/>
-        </w:rPr>
-        <w:t>git</w:t>
-      </w:r>
-      <w:proofErr w:type="gramEnd"/>
-      <w:r>
-        <w:rPr>
-          <w:rFonts w:asciiTheme="majorHAnsi" w:hAnsiTheme="majorHAnsi" w:cstheme="majorHAnsi"/>
-        </w:rPr>
         <w:t xml:space="preserve"> commit -m "first commit"</w:t>
       </w:r>
     </w:p>
@@ -299,7 +358,6 @@
         <w:rPr>
           <w:rFonts w:asciiTheme="majorHAnsi" w:hAnsiTheme="majorHAnsi" w:cstheme="majorHAnsi"/>
         </w:rPr>
-        <w:lastRenderedPageBreak/>
         <w:t xml:space="preserve">  </w:t>
       </w:r>
       <w:proofErr w:type="gramStart"/>
@@ -401,6 +459,7 @@
         <w:rPr>
           <w:rFonts w:asciiTheme="majorHAnsi" w:hAnsiTheme="majorHAnsi" w:cstheme="majorHAnsi"/>
         </w:rPr>
+        <w:lastRenderedPageBreak/>
         <w:t>Other way</w:t>
       </w:r>
     </w:p>
@@ -459,6 +518,28 @@
         <w:rPr>
           <w:rFonts w:asciiTheme="majorHAnsi" w:hAnsiTheme="majorHAnsi" w:cstheme="majorHAnsi"/>
         </w:rPr>
+        <w:t xml:space="preserve"> add .</w:t>
+      </w:r>
+    </w:p>
+    <w:p>
+      <w:pPr>
+        <w:spacing w:after="120"/>
+        <w:rPr>
+          <w:rFonts w:asciiTheme="majorHAnsi" w:hAnsiTheme="majorHAnsi" w:cstheme="majorHAnsi"/>
+        </w:rPr>
+      </w:pPr>
+      <w:proofErr w:type="gramStart"/>
+      <w:r>
+        <w:rPr>
+          <w:rFonts w:asciiTheme="majorHAnsi" w:hAnsiTheme="majorHAnsi" w:cstheme="majorHAnsi"/>
+        </w:rPr>
+        <w:t>git</w:t>
+      </w:r>
+      <w:proofErr w:type="gramEnd"/>
+      <w:r>
+        <w:rPr>
+          <w:rFonts w:asciiTheme="majorHAnsi" w:hAnsiTheme="majorHAnsi" w:cstheme="majorHAnsi"/>
+        </w:rPr>
         <w:t xml:space="preserve"> status </w:t>
       </w:r>
     </w:p>
@@ -505,7 +586,7 @@
         </w:rPr>
         <w:t xml:space="preserve"> remote add origin </w:t>
       </w:r>
-      <w:hyperlink r:id="rId7" w:history="1">
+      <w:hyperlink r:id="rId8" w:history="1">
         <w:r>
           <w:rPr>
             <w:rStyle w:val="Hyperlink"/>
@@ -566,11 +647,19 @@
           <w:rFonts w:asciiTheme="majorHAnsi" w:hAnsiTheme="majorHAnsi" w:cstheme="majorHAnsi"/>
         </w:rPr>
       </w:pPr>
-      <w:r>
-        <w:rPr>
-          <w:rFonts w:asciiTheme="majorHAnsi" w:hAnsiTheme="majorHAnsi" w:cstheme="majorHAnsi"/>
-        </w:rPr>
-        <w:t>git clone  --location (</w:t>
+      <w:proofErr w:type="gramStart"/>
+      <w:r>
+        <w:rPr>
+          <w:rFonts w:asciiTheme="majorHAnsi" w:hAnsiTheme="majorHAnsi" w:cstheme="majorHAnsi"/>
+        </w:rPr>
+        <w:t>git</w:t>
+      </w:r>
+      <w:proofErr w:type="gramEnd"/>
+      <w:r>
+        <w:rPr>
+          <w:rFonts w:asciiTheme="majorHAnsi" w:hAnsiTheme="majorHAnsi" w:cstheme="majorHAnsi"/>
+        </w:rPr>
+        <w:t xml:space="preserve"> clone  --location (</w:t>
       </w:r>
       <w:r>
         <w:rPr>
@@ -592,8 +681,6 @@
         </w:rPr>
         <w:t xml:space="preserve"> repo</w:t>
       </w:r>
-      <w:bookmarkStart w:id="0" w:name="_GoBack"/>
-      <w:bookmarkEnd w:id="0"/>
       <w:r>
         <w:rPr>
           <w:rFonts w:asciiTheme="majorHAnsi" w:hAnsiTheme="majorHAnsi" w:cstheme="majorHAnsi"/>
@@ -611,6 +698,169 @@
           <w:rFonts w:asciiTheme="majorHAnsi" w:hAnsiTheme="majorHAnsi" w:cstheme="majorHAnsi"/>
         </w:rPr>
       </w:pPr>
+    </w:p>
+    <w:p>
+      <w:pPr>
+        <w:spacing w:after="120"/>
+        <w:rPr>
+          <w:rFonts w:asciiTheme="majorHAnsi" w:hAnsiTheme="majorHAnsi" w:cstheme="majorHAnsi"/>
+        </w:rPr>
+      </w:pPr>
+      <w:r>
+        <w:rPr>
+          <w:rFonts w:asciiTheme="majorHAnsi" w:hAnsiTheme="majorHAnsi" w:cstheme="majorHAnsi"/>
+        </w:rPr>
+        <w:t>Update the data</w:t>
+      </w:r>
+    </w:p>
+    <w:p>
+      <w:pPr>
+        <w:spacing w:after="120"/>
+        <w:rPr>
+          <w:rFonts w:asciiTheme="majorHAnsi" w:hAnsiTheme="majorHAnsi" w:cstheme="majorHAnsi"/>
+        </w:rPr>
+      </w:pPr>
+      <w:proofErr w:type="gramStart"/>
+      <w:r>
+        <w:rPr>
+          <w:rFonts w:asciiTheme="majorHAnsi" w:hAnsiTheme="majorHAnsi" w:cstheme="majorHAnsi"/>
+        </w:rPr>
+        <w:t>git</w:t>
+      </w:r>
+      <w:proofErr w:type="gramEnd"/>
+      <w:r>
+        <w:rPr>
+          <w:rFonts w:asciiTheme="majorHAnsi" w:hAnsiTheme="majorHAnsi" w:cstheme="majorHAnsi"/>
+        </w:rPr>
+        <w:t xml:space="preserve"> </w:t>
+      </w:r>
+      <w:proofErr w:type="spellStart"/>
+      <w:r>
+        <w:rPr>
+          <w:rFonts w:asciiTheme="majorHAnsi" w:hAnsiTheme="majorHAnsi" w:cstheme="majorHAnsi"/>
+        </w:rPr>
+        <w:t>init</w:t>
+      </w:r>
+      <w:proofErr w:type="spellEnd"/>
+    </w:p>
+    <w:p>
+      <w:pPr>
+        <w:spacing w:after="120"/>
+        <w:rPr>
+          <w:rFonts w:asciiTheme="majorHAnsi" w:hAnsiTheme="majorHAnsi" w:cstheme="majorHAnsi"/>
+        </w:rPr>
+      </w:pPr>
+      <w:proofErr w:type="gramStart"/>
+      <w:r>
+        <w:rPr>
+          <w:rFonts w:asciiTheme="majorHAnsi" w:hAnsiTheme="majorHAnsi" w:cstheme="majorHAnsi"/>
+        </w:rPr>
+        <w:t>git</w:t>
+      </w:r>
+      <w:proofErr w:type="gramEnd"/>
+      <w:r>
+        <w:rPr>
+          <w:rFonts w:asciiTheme="majorHAnsi" w:hAnsiTheme="majorHAnsi" w:cstheme="majorHAnsi"/>
+        </w:rPr>
+        <w:t xml:space="preserve"> add .</w:t>
+      </w:r>
+    </w:p>
+    <w:p>
+      <w:pPr>
+        <w:spacing w:after="120"/>
+        <w:rPr>
+          <w:rFonts w:asciiTheme="majorHAnsi" w:hAnsiTheme="majorHAnsi" w:cstheme="majorHAnsi"/>
+        </w:rPr>
+      </w:pPr>
+      <w:proofErr w:type="gramStart"/>
+      <w:r>
+        <w:rPr>
+          <w:rFonts w:asciiTheme="majorHAnsi" w:hAnsiTheme="majorHAnsi" w:cstheme="majorHAnsi"/>
+        </w:rPr>
+        <w:t>git</w:t>
+      </w:r>
+      <w:proofErr w:type="gramEnd"/>
+      <w:r>
+        <w:rPr>
+          <w:rFonts w:asciiTheme="majorHAnsi" w:hAnsiTheme="majorHAnsi" w:cstheme="majorHAnsi"/>
+        </w:rPr>
+        <w:t xml:space="preserve"> remote add origin </w:t>
+      </w:r>
+      <w:hyperlink r:id="rId9" w:history="1">
+        <w:r>
+          <w:rPr>
+            <w:rStyle w:val="Hyperlink"/>
+            <w:rFonts w:asciiTheme="majorHAnsi" w:hAnsiTheme="majorHAnsi" w:cstheme="majorHAnsi"/>
+          </w:rPr>
+          <w:t>https://github.com/ronak5177/about-git-gitbub.git</w:t>
+        </w:r>
+      </w:hyperlink>
+    </w:p>
+    <w:p>
+      <w:pPr>
+        <w:spacing w:after="120"/>
+        <w:rPr>
+          <w:rFonts w:asciiTheme="majorHAnsi" w:hAnsiTheme="majorHAnsi" w:cstheme="majorHAnsi"/>
+        </w:rPr>
+      </w:pPr>
+      <w:proofErr w:type="gramStart"/>
+      <w:r>
+        <w:rPr>
+          <w:rFonts w:asciiTheme="majorHAnsi" w:hAnsiTheme="majorHAnsi" w:cstheme="majorHAnsi"/>
+        </w:rPr>
+        <w:t>git</w:t>
+      </w:r>
+      <w:proofErr w:type="gramEnd"/>
+      <w:r>
+        <w:rPr>
+          <w:rFonts w:asciiTheme="majorHAnsi" w:hAnsiTheme="majorHAnsi" w:cstheme="majorHAnsi"/>
+        </w:rPr>
+        <w:t xml:space="preserve"> commit –m “Added more details”</w:t>
+      </w:r>
+    </w:p>
+    <w:p>
+      <w:pPr>
+        <w:spacing w:after="120"/>
+        <w:rPr>
+          <w:rFonts w:asciiTheme="majorHAnsi" w:hAnsiTheme="majorHAnsi" w:cstheme="majorHAnsi"/>
+        </w:rPr>
+      </w:pPr>
+      <w:proofErr w:type="gramStart"/>
+      <w:r>
+        <w:rPr>
+          <w:rFonts w:asciiTheme="majorHAnsi" w:hAnsiTheme="majorHAnsi" w:cstheme="majorHAnsi"/>
+        </w:rPr>
+        <w:t>git</w:t>
+      </w:r>
+      <w:proofErr w:type="gramEnd"/>
+      <w:r>
+        <w:rPr>
+          <w:rFonts w:asciiTheme="majorHAnsi" w:hAnsiTheme="majorHAnsi" w:cstheme="majorHAnsi"/>
+        </w:rPr>
+        <w:t xml:space="preserve"> pull origin master</w:t>
+      </w:r>
+    </w:p>
+    <w:p>
+      <w:pPr>
+        <w:spacing w:after="120"/>
+        <w:rPr>
+          <w:rFonts w:asciiTheme="majorHAnsi" w:hAnsiTheme="majorHAnsi" w:cstheme="majorHAnsi"/>
+        </w:rPr>
+      </w:pPr>
+      <w:proofErr w:type="gramStart"/>
+      <w:r>
+        <w:rPr>
+          <w:rFonts w:asciiTheme="majorHAnsi" w:hAnsiTheme="majorHAnsi" w:cstheme="majorHAnsi"/>
+        </w:rPr>
+        <w:t>git</w:t>
+      </w:r>
+      <w:proofErr w:type="gramEnd"/>
+      <w:r>
+        <w:rPr>
+          <w:rFonts w:asciiTheme="majorHAnsi" w:hAnsiTheme="majorHAnsi" w:cstheme="majorHAnsi"/>
+        </w:rPr>
+        <w:t xml:space="preserve"> push –u origin master</w:t>
+      </w:r>
     </w:p>
     <w:p>
       <w:pPr>

</xml_diff>

<commit_message>
added data in development branch
</commit_message>
<xml_diff>
--- a/Git notes.docx
+++ b/Git notes.docx
@@ -210,8 +210,6 @@
           </wp:inline>
         </w:drawing>
       </w:r>
-      <w:bookmarkStart w:id="0" w:name="_GoBack"/>
-      <w:bookmarkEnd w:id="0"/>
     </w:p>
     <w:p/>
     <w:p>
@@ -861,6 +859,150 @@
         </w:rPr>
         <w:t xml:space="preserve"> push –u origin master</w:t>
       </w:r>
+    </w:p>
+    <w:p>
+      <w:pPr>
+        <w:spacing w:after="120"/>
+        <w:rPr>
+          <w:rFonts w:asciiTheme="majorHAnsi" w:hAnsiTheme="majorHAnsi" w:cstheme="majorHAnsi"/>
+        </w:rPr>
+      </w:pPr>
+    </w:p>
+    <w:p>
+      <w:pPr>
+        <w:spacing w:after="120"/>
+        <w:rPr>
+          <w:rFonts w:asciiTheme="majorHAnsi" w:hAnsiTheme="majorHAnsi" w:cstheme="majorHAnsi"/>
+        </w:rPr>
+      </w:pPr>
+    </w:p>
+    <w:p>
+      <w:pPr>
+        <w:spacing w:after="120"/>
+        <w:rPr>
+          <w:rFonts w:asciiTheme="majorHAnsi" w:hAnsiTheme="majorHAnsi" w:cstheme="majorHAnsi"/>
+        </w:rPr>
+      </w:pPr>
+      <w:proofErr w:type="gramStart"/>
+      <w:r>
+        <w:rPr>
+          <w:rFonts w:asciiTheme="majorHAnsi" w:hAnsiTheme="majorHAnsi" w:cstheme="majorHAnsi"/>
+        </w:rPr>
+        <w:t>git</w:t>
+      </w:r>
+      <w:proofErr w:type="gramEnd"/>
+      <w:r>
+        <w:rPr>
+          <w:rFonts w:asciiTheme="majorHAnsi" w:hAnsiTheme="majorHAnsi" w:cstheme="majorHAnsi"/>
+        </w:rPr>
+        <w:t xml:space="preserve"> branch –</w:t>
+      </w:r>
+      <w:proofErr w:type="spellStart"/>
+      <w:r>
+        <w:rPr>
+          <w:rFonts w:asciiTheme="majorHAnsi" w:hAnsiTheme="majorHAnsi" w:cstheme="majorHAnsi"/>
+        </w:rPr>
+        <w:t>branchName</w:t>
+      </w:r>
+      <w:proofErr w:type="spellEnd"/>
+    </w:p>
+    <w:p>
+      <w:pPr>
+        <w:spacing w:after="120"/>
+        <w:rPr>
+          <w:rFonts w:asciiTheme="majorHAnsi" w:hAnsiTheme="majorHAnsi" w:cstheme="majorHAnsi"/>
+        </w:rPr>
+      </w:pPr>
+      <w:proofErr w:type="gramStart"/>
+      <w:r>
+        <w:rPr>
+          <w:rFonts w:asciiTheme="majorHAnsi" w:hAnsiTheme="majorHAnsi" w:cstheme="majorHAnsi"/>
+        </w:rPr>
+        <w:t>git</w:t>
+      </w:r>
+      <w:proofErr w:type="gramEnd"/>
+      <w:r>
+        <w:rPr>
+          <w:rFonts w:asciiTheme="majorHAnsi" w:hAnsiTheme="majorHAnsi" w:cstheme="majorHAnsi"/>
+        </w:rPr>
+        <w:t xml:space="preserve"> checkout –</w:t>
+      </w:r>
+      <w:proofErr w:type="spellStart"/>
+      <w:r>
+        <w:rPr>
+          <w:rFonts w:asciiTheme="majorHAnsi" w:hAnsiTheme="majorHAnsi" w:cstheme="majorHAnsi"/>
+        </w:rPr>
+        <w:t>branchName</w:t>
+      </w:r>
+      <w:proofErr w:type="spellEnd"/>
+    </w:p>
+    <w:p>
+      <w:pPr>
+        <w:spacing w:after="120"/>
+        <w:rPr>
+          <w:rFonts w:asciiTheme="majorHAnsi" w:hAnsiTheme="majorHAnsi" w:cstheme="majorHAnsi"/>
+        </w:rPr>
+      </w:pPr>
+    </w:p>
+    <w:p>
+      <w:pPr>
+        <w:spacing w:after="120"/>
+        <w:rPr>
+          <w:rFonts w:asciiTheme="majorHAnsi" w:hAnsiTheme="majorHAnsi" w:cstheme="majorHAnsi"/>
+        </w:rPr>
+      </w:pPr>
+      <w:proofErr w:type="gramStart"/>
+      <w:r>
+        <w:rPr>
+          <w:rFonts w:asciiTheme="majorHAnsi" w:hAnsiTheme="majorHAnsi" w:cstheme="majorHAnsi"/>
+        </w:rPr>
+        <w:t>git</w:t>
+      </w:r>
+      <w:proofErr w:type="gramEnd"/>
+      <w:r>
+        <w:rPr>
+          <w:rFonts w:asciiTheme="majorHAnsi" w:hAnsiTheme="majorHAnsi" w:cstheme="majorHAnsi"/>
+        </w:rPr>
+        <w:t xml:space="preserve"> add .</w:t>
+      </w:r>
+    </w:p>
+    <w:p>
+      <w:pPr>
+        <w:spacing w:after="120"/>
+        <w:rPr>
+          <w:rFonts w:asciiTheme="majorHAnsi" w:hAnsiTheme="majorHAnsi" w:cstheme="majorHAnsi"/>
+        </w:rPr>
+      </w:pPr>
+      <w:proofErr w:type="gramStart"/>
+      <w:r>
+        <w:rPr>
+          <w:rFonts w:asciiTheme="majorHAnsi" w:hAnsiTheme="majorHAnsi" w:cstheme="majorHAnsi"/>
+        </w:rPr>
+        <w:t>git</w:t>
+      </w:r>
+      <w:proofErr w:type="gramEnd"/>
+      <w:r>
+        <w:rPr>
+          <w:rFonts w:asciiTheme="majorHAnsi" w:hAnsiTheme="majorHAnsi" w:cstheme="majorHAnsi"/>
+        </w:rPr>
+        <w:t xml:space="preserve"> commit –m “add comment in new branch”</w:t>
+      </w:r>
+    </w:p>
+    <w:p>
+      <w:pPr>
+        <w:spacing w:after="120"/>
+        <w:rPr>
+          <w:rFonts w:asciiTheme="majorHAnsi" w:hAnsiTheme="majorHAnsi" w:cstheme="majorHAnsi"/>
+        </w:rPr>
+      </w:pPr>
+      <w:r>
+        <w:rPr>
+          <w:rFonts w:asciiTheme="majorHAnsi" w:hAnsiTheme="majorHAnsi" w:cstheme="majorHAnsi"/>
+        </w:rPr>
+        <w:t>git push –u origin master</w:t>
+      </w:r>
+      <w:bookmarkStart w:id="0" w:name="_GoBack"/>
+      <w:bookmarkEnd w:id="0"/>
     </w:p>
     <w:p>
       <w:pPr>

</xml_diff>

<commit_message>
last changes for this day
</commit_message>
<xml_diff>
--- a/Git notes.docx
+++ b/Git notes.docx
@@ -862,147 +862,210 @@
     </w:p>
     <w:p>
       <w:pPr>
-        <w:spacing w:after="120"/>
-        <w:rPr>
-          <w:rFonts w:asciiTheme="majorHAnsi" w:hAnsiTheme="majorHAnsi" w:cstheme="majorHAnsi"/>
-        </w:rPr>
-      </w:pPr>
-    </w:p>
-    <w:p>
-      <w:pPr>
-        <w:spacing w:after="120"/>
-        <w:rPr>
-          <w:rFonts w:asciiTheme="majorHAnsi" w:hAnsiTheme="majorHAnsi" w:cstheme="majorHAnsi"/>
-        </w:rPr>
-      </w:pPr>
-    </w:p>
-    <w:p>
-      <w:pPr>
-        <w:spacing w:after="120"/>
-        <w:rPr>
-          <w:rFonts w:asciiTheme="majorHAnsi" w:hAnsiTheme="majorHAnsi" w:cstheme="majorHAnsi"/>
-        </w:rPr>
-      </w:pPr>
-      <w:proofErr w:type="gramStart"/>
-      <w:r>
-        <w:rPr>
-          <w:rFonts w:asciiTheme="majorHAnsi" w:hAnsiTheme="majorHAnsi" w:cstheme="majorHAnsi"/>
-        </w:rPr>
-        <w:t>git</w:t>
-      </w:r>
-      <w:proofErr w:type="gramEnd"/>
-      <w:r>
-        <w:rPr>
-          <w:rFonts w:asciiTheme="majorHAnsi" w:hAnsiTheme="majorHAnsi" w:cstheme="majorHAnsi"/>
-        </w:rPr>
-        <w:t xml:space="preserve"> branch –</w:t>
-      </w:r>
-      <w:proofErr w:type="spellStart"/>
-      <w:r>
-        <w:rPr>
-          <w:rFonts w:asciiTheme="majorHAnsi" w:hAnsiTheme="majorHAnsi" w:cstheme="majorHAnsi"/>
-        </w:rPr>
-        <w:t>branchName</w:t>
-      </w:r>
-      <w:proofErr w:type="spellEnd"/>
-    </w:p>
-    <w:p>
-      <w:pPr>
-        <w:spacing w:after="120"/>
-        <w:rPr>
-          <w:rFonts w:asciiTheme="majorHAnsi" w:hAnsiTheme="majorHAnsi" w:cstheme="majorHAnsi"/>
-        </w:rPr>
-      </w:pPr>
-      <w:proofErr w:type="gramStart"/>
-      <w:r>
-        <w:rPr>
-          <w:rFonts w:asciiTheme="majorHAnsi" w:hAnsiTheme="majorHAnsi" w:cstheme="majorHAnsi"/>
-        </w:rPr>
-        <w:t>git</w:t>
-      </w:r>
-      <w:proofErr w:type="gramEnd"/>
-      <w:r>
-        <w:rPr>
-          <w:rFonts w:asciiTheme="majorHAnsi" w:hAnsiTheme="majorHAnsi" w:cstheme="majorHAnsi"/>
-        </w:rPr>
-        <w:t xml:space="preserve"> checkout –</w:t>
-      </w:r>
-      <w:proofErr w:type="spellStart"/>
-      <w:r>
-        <w:rPr>
-          <w:rFonts w:asciiTheme="majorHAnsi" w:hAnsiTheme="majorHAnsi" w:cstheme="majorHAnsi"/>
-        </w:rPr>
-        <w:t>branchName</w:t>
-      </w:r>
-      <w:proofErr w:type="spellEnd"/>
-    </w:p>
-    <w:p>
-      <w:pPr>
-        <w:spacing w:after="120"/>
-        <w:rPr>
-          <w:rFonts w:asciiTheme="majorHAnsi" w:hAnsiTheme="majorHAnsi" w:cstheme="majorHAnsi"/>
-        </w:rPr>
-      </w:pPr>
-    </w:p>
-    <w:p>
-      <w:pPr>
-        <w:spacing w:after="120"/>
-        <w:rPr>
-          <w:rFonts w:asciiTheme="majorHAnsi" w:hAnsiTheme="majorHAnsi" w:cstheme="majorHAnsi"/>
-        </w:rPr>
-      </w:pPr>
-      <w:proofErr w:type="gramStart"/>
-      <w:r>
-        <w:rPr>
-          <w:rFonts w:asciiTheme="majorHAnsi" w:hAnsiTheme="majorHAnsi" w:cstheme="majorHAnsi"/>
-        </w:rPr>
-        <w:t>git</w:t>
-      </w:r>
-      <w:proofErr w:type="gramEnd"/>
-      <w:r>
-        <w:rPr>
-          <w:rFonts w:asciiTheme="majorHAnsi" w:hAnsiTheme="majorHAnsi" w:cstheme="majorHAnsi"/>
-        </w:rPr>
-        <w:t xml:space="preserve"> add .</w:t>
-      </w:r>
-    </w:p>
-    <w:p>
-      <w:pPr>
-        <w:spacing w:after="120"/>
-        <w:rPr>
-          <w:rFonts w:asciiTheme="majorHAnsi" w:hAnsiTheme="majorHAnsi" w:cstheme="majorHAnsi"/>
-        </w:rPr>
-      </w:pPr>
-      <w:proofErr w:type="gramStart"/>
-      <w:r>
-        <w:rPr>
-          <w:rFonts w:asciiTheme="majorHAnsi" w:hAnsiTheme="majorHAnsi" w:cstheme="majorHAnsi"/>
-        </w:rPr>
-        <w:t>git</w:t>
-      </w:r>
-      <w:proofErr w:type="gramEnd"/>
-      <w:r>
-        <w:rPr>
-          <w:rFonts w:asciiTheme="majorHAnsi" w:hAnsiTheme="majorHAnsi" w:cstheme="majorHAnsi"/>
-        </w:rPr>
-        <w:t xml:space="preserve"> commit –m “add comment in new branch”</w:t>
-      </w:r>
-    </w:p>
-    <w:p>
-      <w:pPr>
-        <w:spacing w:after="120"/>
-        <w:rPr>
-          <w:rFonts w:asciiTheme="majorHAnsi" w:hAnsiTheme="majorHAnsi" w:cstheme="majorHAnsi"/>
-        </w:rPr>
-      </w:pPr>
-      <w:r>
-        <w:rPr>
-          <w:rFonts w:asciiTheme="majorHAnsi" w:hAnsiTheme="majorHAnsi" w:cstheme="majorHAnsi"/>
-        </w:rPr>
-        <w:t>git push –u origin master</w:t>
-      </w:r>
+        <w:pBdr>
+          <w:bottom w:val="single" w:sz="6" w:space="1" w:color="auto"/>
+        </w:pBdr>
+        <w:spacing w:after="120"/>
+        <w:rPr>
+          <w:rFonts w:asciiTheme="majorHAnsi" w:hAnsiTheme="majorHAnsi" w:cstheme="majorHAnsi"/>
+        </w:rPr>
+      </w:pPr>
+    </w:p>
+    <w:p>
+      <w:pPr>
+        <w:spacing w:after="120"/>
+        <w:rPr>
+          <w:rFonts w:asciiTheme="majorHAnsi" w:hAnsiTheme="majorHAnsi" w:cstheme="majorHAnsi"/>
+        </w:rPr>
+      </w:pPr>
+      <w:r>
+        <w:rPr>
+          <w:rFonts w:asciiTheme="majorHAnsi" w:hAnsiTheme="majorHAnsi" w:cstheme="majorHAnsi"/>
+        </w:rPr>
+        <w:t>Creating a new Branch</w:t>
+      </w:r>
+    </w:p>
+    <w:p>
+      <w:pPr>
+        <w:spacing w:after="120"/>
+        <w:rPr>
+          <w:rFonts w:asciiTheme="majorHAnsi" w:hAnsiTheme="majorHAnsi" w:cstheme="majorHAnsi"/>
+        </w:rPr>
+      </w:pPr>
       <w:bookmarkStart w:id="0" w:name="_GoBack"/>
       <w:bookmarkEnd w:id="0"/>
+    </w:p>
+    <w:p>
+      <w:pPr>
+        <w:spacing w:after="120"/>
+        <w:rPr>
+          <w:rFonts w:asciiTheme="majorHAnsi" w:hAnsiTheme="majorHAnsi" w:cstheme="majorHAnsi"/>
+        </w:rPr>
+      </w:pPr>
+      <w:proofErr w:type="gramStart"/>
+      <w:r>
+        <w:rPr>
+          <w:rFonts w:asciiTheme="majorHAnsi" w:hAnsiTheme="majorHAnsi" w:cstheme="majorHAnsi"/>
+        </w:rPr>
+        <w:t>git</w:t>
+      </w:r>
+      <w:proofErr w:type="gramEnd"/>
+      <w:r>
+        <w:rPr>
+          <w:rFonts w:asciiTheme="majorHAnsi" w:hAnsiTheme="majorHAnsi" w:cstheme="majorHAnsi"/>
+        </w:rPr>
+        <w:t xml:space="preserve"> branch –</w:t>
+      </w:r>
+      <w:proofErr w:type="spellStart"/>
+      <w:r>
+        <w:rPr>
+          <w:rFonts w:asciiTheme="majorHAnsi" w:hAnsiTheme="majorHAnsi" w:cstheme="majorHAnsi"/>
+        </w:rPr>
+        <w:t>branchName</w:t>
+      </w:r>
+      <w:proofErr w:type="spellEnd"/>
+    </w:p>
+    <w:p>
+      <w:pPr>
+        <w:spacing w:after="120"/>
+        <w:rPr>
+          <w:rFonts w:asciiTheme="majorHAnsi" w:hAnsiTheme="majorHAnsi" w:cstheme="majorHAnsi"/>
+        </w:rPr>
+      </w:pPr>
+      <w:proofErr w:type="gramStart"/>
+      <w:r>
+        <w:rPr>
+          <w:rFonts w:asciiTheme="majorHAnsi" w:hAnsiTheme="majorHAnsi" w:cstheme="majorHAnsi"/>
+        </w:rPr>
+        <w:t>git</w:t>
+      </w:r>
+      <w:proofErr w:type="gramEnd"/>
+      <w:r>
+        <w:rPr>
+          <w:rFonts w:asciiTheme="majorHAnsi" w:hAnsiTheme="majorHAnsi" w:cstheme="majorHAnsi"/>
+        </w:rPr>
+        <w:t xml:space="preserve"> checkout –</w:t>
+      </w:r>
+      <w:proofErr w:type="spellStart"/>
+      <w:r>
+        <w:rPr>
+          <w:rFonts w:asciiTheme="majorHAnsi" w:hAnsiTheme="majorHAnsi" w:cstheme="majorHAnsi"/>
+        </w:rPr>
+        <w:t>branchName</w:t>
+      </w:r>
+      <w:proofErr w:type="spellEnd"/>
+    </w:p>
+    <w:p>
+      <w:pPr>
+        <w:spacing w:after="120"/>
+        <w:rPr>
+          <w:rFonts w:asciiTheme="majorHAnsi" w:hAnsiTheme="majorHAnsi" w:cstheme="majorHAnsi"/>
+        </w:rPr>
+      </w:pPr>
+    </w:p>
+    <w:p>
+      <w:pPr>
+        <w:spacing w:after="120"/>
+        <w:rPr>
+          <w:rFonts w:asciiTheme="majorHAnsi" w:hAnsiTheme="majorHAnsi" w:cstheme="majorHAnsi"/>
+        </w:rPr>
+      </w:pPr>
+      <w:proofErr w:type="gramStart"/>
+      <w:r>
+        <w:rPr>
+          <w:rFonts w:asciiTheme="majorHAnsi" w:hAnsiTheme="majorHAnsi" w:cstheme="majorHAnsi"/>
+        </w:rPr>
+        <w:t>git</w:t>
+      </w:r>
+      <w:proofErr w:type="gramEnd"/>
+      <w:r>
+        <w:rPr>
+          <w:rFonts w:asciiTheme="majorHAnsi" w:hAnsiTheme="majorHAnsi" w:cstheme="majorHAnsi"/>
+        </w:rPr>
+        <w:t xml:space="preserve"> add .</w:t>
+      </w:r>
+    </w:p>
+    <w:p>
+      <w:pPr>
+        <w:spacing w:after="120"/>
+        <w:rPr>
+          <w:rFonts w:asciiTheme="majorHAnsi" w:hAnsiTheme="majorHAnsi" w:cstheme="majorHAnsi"/>
+        </w:rPr>
+      </w:pPr>
+      <w:proofErr w:type="gramStart"/>
+      <w:r>
+        <w:rPr>
+          <w:rFonts w:asciiTheme="majorHAnsi" w:hAnsiTheme="majorHAnsi" w:cstheme="majorHAnsi"/>
+        </w:rPr>
+        <w:t>git</w:t>
+      </w:r>
+      <w:proofErr w:type="gramEnd"/>
+      <w:r>
+        <w:rPr>
+          <w:rFonts w:asciiTheme="majorHAnsi" w:hAnsiTheme="majorHAnsi" w:cstheme="majorHAnsi"/>
+        </w:rPr>
+        <w:t xml:space="preserve"> commit –m “add comment in new branch”</w:t>
+      </w:r>
+    </w:p>
+    <w:p>
+      <w:pPr>
+        <w:spacing w:after="120"/>
+        <w:rPr>
+          <w:rFonts w:asciiTheme="majorHAnsi" w:hAnsiTheme="majorHAnsi" w:cstheme="majorHAnsi"/>
+        </w:rPr>
+      </w:pPr>
+      <w:proofErr w:type="gramStart"/>
+      <w:r>
+        <w:rPr>
+          <w:rFonts w:asciiTheme="majorHAnsi" w:hAnsiTheme="majorHAnsi" w:cstheme="majorHAnsi"/>
+        </w:rPr>
+        <w:t>git</w:t>
+      </w:r>
+      <w:proofErr w:type="gramEnd"/>
+      <w:r>
+        <w:rPr>
+          <w:rFonts w:asciiTheme="majorHAnsi" w:hAnsiTheme="majorHAnsi" w:cstheme="majorHAnsi"/>
+        </w:rPr>
+        <w:t xml:space="preserve"> pull origin </w:t>
+      </w:r>
+      <w:proofErr w:type="spellStart"/>
+      <w:r>
+        <w:rPr>
+          <w:rFonts w:asciiTheme="majorHAnsi" w:hAnsiTheme="majorHAnsi" w:cstheme="majorHAnsi"/>
+        </w:rPr>
+        <w:t>branchName</w:t>
+      </w:r>
+      <w:proofErr w:type="spellEnd"/>
+    </w:p>
+    <w:p>
+      <w:pPr>
+        <w:spacing w:after="120"/>
+        <w:rPr>
+          <w:rFonts w:asciiTheme="majorHAnsi" w:hAnsiTheme="majorHAnsi" w:cstheme="majorHAnsi"/>
+        </w:rPr>
+      </w:pPr>
+      <w:proofErr w:type="gramStart"/>
+      <w:r>
+        <w:rPr>
+          <w:rFonts w:asciiTheme="majorHAnsi" w:hAnsiTheme="majorHAnsi" w:cstheme="majorHAnsi"/>
+        </w:rPr>
+        <w:t>git</w:t>
+      </w:r>
+      <w:proofErr w:type="gramEnd"/>
+      <w:r>
+        <w:rPr>
+          <w:rFonts w:asciiTheme="majorHAnsi" w:hAnsiTheme="majorHAnsi" w:cstheme="majorHAnsi"/>
+        </w:rPr>
+        <w:t xml:space="preserve"> push –u origin </w:t>
+      </w:r>
+      <w:proofErr w:type="spellStart"/>
+      <w:r>
+        <w:rPr>
+          <w:rFonts w:asciiTheme="majorHAnsi" w:hAnsiTheme="majorHAnsi" w:cstheme="majorHAnsi"/>
+        </w:rPr>
+        <w:t>branchName</w:t>
+      </w:r>
+      <w:proofErr w:type="spellEnd"/>
     </w:p>
     <w:p>
       <w:pPr>

</xml_diff>